<commit_message>
FIX: Case closure download
</commit_message>
<xml_diff>
--- a/frontend/public/templates/TEMPLATE-Case-Closure-Form.docx
+++ b/frontend/public/templates/TEMPLATE-Case-Closure-Form.docx
@@ -1064,8 +1064,6 @@
       <w:r>
         <w:rPr>
           <w:bCs/>
-          <w:i/>
-          <w:iCs/>
         </w:rPr>
         <w:t>{-</w:t>
       </w:r>
@@ -1074,8 +1072,6 @@
       <w:r>
         <w:rPr>
           <w:bCs/>
-          <w:i/>
-          <w:iCs/>
         </w:rPr>
         <w:t>w:p</w:t>
       </w:r>
@@ -1084,8 +1080,6 @@
       <w:r>
         <w:rPr>
           <w:bCs/>
-          <w:i/>
-          <w:iCs/>
         </w:rPr>
         <w:t xml:space="preserve"> </w:t>
       </w:r>
@@ -1093,17 +1087,25 @@
       <w:r>
         <w:rPr>
           <w:bCs/>
-          <w:i/>
-          <w:iCs/>
-        </w:rPr>
-        <w:t>services_</w:t>
+        </w:rPr>
+        <w:t>service</w:t>
+      </w:r>
+      <w:r>
+        <w:rPr>
+          <w:bCs/>
+        </w:rPr>
+        <w:t>s</w:t>
+      </w:r>
+      <w:r>
+        <w:rPr>
+          <w:bCs/>
+        </w:rPr>
+        <w:t>_</w:t>
       </w:r>
       <w:proofErr w:type="gramStart"/>
       <w:r>
         <w:rPr>
           <w:bCs/>
-          <w:i/>
-          <w:iCs/>
         </w:rPr>
         <w:t>provided</w:t>
       </w:r>
@@ -1111,8 +1113,6 @@
       <w:r>
         <w:rPr>
           <w:bCs/>
-          <w:i/>
-          <w:iCs/>
         </w:rPr>
         <w:t>}</w:t>
       </w:r>
@@ -1131,7 +1131,15 @@
           <w:i/>
           <w:iCs/>
         </w:rPr>
-        <w:t>service}</w:t>
+        <w:t>service</w:t>
+      </w:r>
+      <w:r>
+        <w:rPr>
+          <w:b/>
+          <w:i/>
+          <w:iCs/>
+        </w:rPr>
+        <w:t>}</w:t>
       </w:r>
       <w:r>
         <w:rPr>
@@ -1139,14 +1147,34 @@
           <w:i/>
           <w:iCs/>
         </w:rPr>
-        <w:t xml:space="preserve"> – {description}{/</w:t>
+        <w:t xml:space="preserve"> – {</w:t>
+      </w:r>
+      <w:r>
+        <w:rPr>
+          <w:bCs/>
+          <w:i/>
+          <w:iCs/>
+        </w:rPr>
+        <w:t>description</w:t>
+      </w:r>
+      <w:r>
+        <w:rPr>
+          <w:bCs/>
+          <w:i/>
+          <w:iCs/>
+        </w:rPr>
+        <w:t>}</w:t>
+      </w:r>
+      <w:r>
+        <w:rPr>
+          <w:bCs/>
+        </w:rPr>
+        <w:t>{/</w:t>
       </w:r>
       <w:proofErr w:type="spellStart"/>
       <w:r>
         <w:rPr>
           <w:bCs/>
-          <w:i/>
-          <w:iCs/>
         </w:rPr>
         <w:t>services_provided</w:t>
       </w:r>
@@ -1154,8 +1182,6 @@
       <w:r>
         <w:rPr>
           <w:bCs/>
-          <w:i/>
-          <w:iCs/>
         </w:rPr>
         <w:t>}</w:t>
       </w:r>

</xml_diff>